<commit_message>
release doc for v2.0
</commit_message>
<xml_diff>
--- a/BUKU PANDUAN.docx
+++ b/BUKU PANDUAN.docx
@@ -92,7 +92,14 @@
           <w:rFonts w:ascii="Ebrima" w:hAnsi="Ebrima"/>
           <w:lang w:val="en-US"/>
         </w:rPr>
-        <w:t xml:space="preserve"> 2.0.0</w:t>
+        <w:t xml:space="preserve"> 2.</w:t>
+      </w:r>
+      <w:r>
+        <w:rPr>
+          <w:rFonts w:ascii="Ebrima" w:hAnsi="Ebrima"/>
+          <w:lang w:val="en-US"/>
+        </w:rPr>
+        <w:t>1.0</w:t>
       </w:r>
       <w:r>
         <w:rPr>
@@ -1272,6 +1279,61 @@
           <w:rFonts w:ascii="Ebrima" w:hAnsi="Ebrima"/>
           <w:lang w:val="en-US"/>
         </w:rPr>
+        <w:t xml:space="preserve"> </w:t>
+      </w:r>
+      <w:proofErr w:type="spellStart"/>
+      <w:r>
+        <w:rPr>
+          <w:rFonts w:ascii="Ebrima" w:hAnsi="Ebrima"/>
+          <w:lang w:val="en-US"/>
+        </w:rPr>
+        <w:t>atau</w:t>
+      </w:r>
+      <w:proofErr w:type="spellEnd"/>
+      <w:r>
+        <w:rPr>
+          <w:rFonts w:ascii="Ebrima" w:hAnsi="Ebrima"/>
+          <w:lang w:val="en-US"/>
+        </w:rPr>
+        <w:t xml:space="preserve"> </w:t>
+      </w:r>
+      <w:proofErr w:type="spellStart"/>
+      <w:r>
+        <w:rPr>
+          <w:rFonts w:ascii="Ebrima" w:hAnsi="Ebrima"/>
+          <w:lang w:val="en-US"/>
+        </w:rPr>
+        <w:t>mutasi</w:t>
+      </w:r>
+      <w:proofErr w:type="spellEnd"/>
+      <w:r>
+        <w:rPr>
+          <w:rFonts w:ascii="Ebrima" w:hAnsi="Ebrima"/>
+          <w:lang w:val="en-US"/>
+        </w:rPr>
+        <w:t xml:space="preserve"> </w:t>
+      </w:r>
+      <w:proofErr w:type="spellStart"/>
+      <w:r>
+        <w:rPr>
+          <w:rFonts w:ascii="Ebrima" w:hAnsi="Ebrima"/>
+          <w:lang w:val="en-US"/>
+        </w:rPr>
+        <w:t>dari</w:t>
+      </w:r>
+      <w:proofErr w:type="spellEnd"/>
+      <w:r>
+        <w:rPr>
+          <w:rFonts w:ascii="Ebrima" w:hAnsi="Ebrima"/>
+          <w:lang w:val="en-US"/>
+        </w:rPr>
+        <w:t xml:space="preserve"> ranting lain</w:t>
+      </w:r>
+      <w:r>
+        <w:rPr>
+          <w:rFonts w:ascii="Ebrima" w:hAnsi="Ebrima"/>
+          <w:lang w:val="en-US"/>
+        </w:rPr>
         <w:t xml:space="preserve">. </w:t>
       </w:r>
       <w:proofErr w:type="spellStart"/>
@@ -1673,9 +1735,9 @@
         <w:lastRenderedPageBreak/>
         <w:drawing>
           <wp:inline distT="0" distB="0" distL="0" distR="0">
-            <wp:extent cx="5027677" cy="2743200"/>
-            <wp:effectExtent l="0" t="0" r="1905" b="0"/>
-            <wp:docPr id="818066092" name="Picture 4"/>
+            <wp:extent cx="4940489" cy="2695628"/>
+            <wp:effectExtent l="0" t="0" r="0" b="0"/>
+            <wp:docPr id="1867664523" name="Picture 1"/>
             <wp:cNvGraphicFramePr>
               <a:graphicFrameLocks xmlns:a="http://schemas.openxmlformats.org/drawingml/2006/main" noChangeAspect="1"/>
             </wp:cNvGraphicFramePr>
@@ -1683,7 +1745,7 @@
               <a:graphicData uri="http://schemas.openxmlformats.org/drawingml/2006/picture">
                 <pic:pic xmlns:pic="http://schemas.openxmlformats.org/drawingml/2006/picture">
                   <pic:nvPicPr>
-                    <pic:cNvPr id="818066092" name="Picture 818066092"/>
+                    <pic:cNvPr id="1867664523" name="Picture 1867664523"/>
                     <pic:cNvPicPr/>
                   </pic:nvPicPr>
                   <pic:blipFill>
@@ -1701,14 +1763,11 @@
                   <pic:spPr>
                     <a:xfrm>
                       <a:off x="0" y="0"/>
-                      <a:ext cx="5043929" cy="2752068"/>
+                      <a:ext cx="5015359" cy="2736478"/>
                     </a:xfrm>
                     <a:prstGeom prst="rect">
                       <a:avLst/>
                     </a:prstGeom>
-                    <a:ln>
-                      <a:noFill/>
-                    </a:ln>
                   </pic:spPr>
                 </pic:pic>
               </a:graphicData>
@@ -2914,12 +2973,76 @@
     <w:p>
       <w:pPr>
         <w:pStyle w:val="ListParagraph"/>
-        <w:ind w:left="1134"/>
-        <w:rPr>
-          <w:rFonts w:ascii="Ebrima" w:hAnsi="Ebrima"/>
-          <w:lang w:val="en-US"/>
-        </w:rPr>
-      </w:pPr>
+        <w:ind w:left="1494"/>
+        <w:rPr>
+          <w:rFonts w:ascii="Ebrima" w:hAnsi="Ebrima"/>
+          <w:lang w:val="en-US"/>
+        </w:rPr>
+      </w:pPr>
+    </w:p>
+    <w:p>
+      <w:pPr>
+        <w:pStyle w:val="ListParagraph"/>
+        <w:numPr>
+          <w:ilvl w:val="0"/>
+          <w:numId w:val="6"/>
+        </w:numPr>
+        <w:rPr>
+          <w:rFonts w:ascii="Ebrima" w:hAnsi="Ebrima"/>
+          <w:lang w:val="en-US"/>
+        </w:rPr>
+      </w:pPr>
+      <w:r>
+        <w:rPr>
+          <w:rFonts w:ascii="Ebrima" w:hAnsi="Ebrima"/>
+          <w:lang w:val="en-US"/>
+        </w:rPr>
+        <w:t xml:space="preserve">Murid </w:t>
+      </w:r>
+      <w:proofErr w:type="spellStart"/>
+      <w:r>
+        <w:rPr>
+          <w:rFonts w:ascii="Ebrima" w:hAnsi="Ebrima"/>
+          <w:lang w:val="en-US"/>
+        </w:rPr>
+        <w:t>Keluar</w:t>
+      </w:r>
+      <w:proofErr w:type="spellEnd"/>
+    </w:p>
+    <w:p>
+      <w:pPr>
+        <w:pStyle w:val="ListParagraph"/>
+        <w:ind w:left="1494"/>
+        <w:rPr>
+          <w:rFonts w:ascii="Ebrima" w:hAnsi="Ebrima"/>
+          <w:lang w:val="en-US"/>
+        </w:rPr>
+      </w:pPr>
+      <w:proofErr w:type="spellStart"/>
+      <w:r>
+        <w:rPr>
+          <w:rFonts w:ascii="Ebrima" w:hAnsi="Ebrima"/>
+          <w:lang w:val="en-US"/>
+        </w:rPr>
+        <w:t>Cukup</w:t>
+      </w:r>
+      <w:proofErr w:type="spellEnd"/>
+      <w:r>
+        <w:rPr>
+          <w:rFonts w:ascii="Ebrima" w:hAnsi="Ebrima"/>
+          <w:lang w:val="en-US"/>
+        </w:rPr>
+        <w:t xml:space="preserve"> </w:t>
+      </w:r>
+      <w:proofErr w:type="spellStart"/>
+      <w:r>
+        <w:rPr>
+          <w:rFonts w:ascii="Ebrima" w:hAnsi="Ebrima"/>
+          <w:lang w:val="en-US"/>
+        </w:rPr>
+        <w:t>jelas</w:t>
+      </w:r>
+      <w:proofErr w:type="spellEnd"/>
     </w:p>
     <w:p>
       <w:pPr>
@@ -2928,6 +3051,7 @@
           <w:ilvl w:val="0"/>
           <w:numId w:val="1"/>
         </w:numPr>
+        <w:spacing w:before="240"/>
         <w:ind w:left="1134" w:hanging="425"/>
         <w:rPr>
           <w:rFonts w:ascii="Ebrima" w:hAnsi="Ebrima"/>

</xml_diff>